<commit_message>
Journal Entry for week #2
</commit_message>
<xml_diff>
--- a/Journal Entry/Journal_Entry_Week#1_Xing_Yang.docx
+++ b/Journal Entry/Journal_Entry_Week#1_Xing_Yang.docx
@@ -176,8 +176,6 @@
       <w:r>
         <w:t xml:space="preserve"> schema design on our final Database choice.</w:t>
       </w:r>
-      <w:bookmarkStart w:id="0" w:name="_GoBack"/>
-      <w:bookmarkEnd w:id="0"/>
     </w:p>
     <w:p>
       <w:pPr>
@@ -199,6 +197,31 @@
       <w:r>
         <w:t>We may use the Node.js to write our control level code. So need to learn how to use Node.js</w:t>
       </w:r>
+    </w:p>
+    <w:p/>
+    <w:p>
+      <w:r>
+        <w:t>Week #2:</w:t>
+      </w:r>
+    </w:p>
+    <w:p>
+      <w:r>
+        <w:t>The work I did last week:</w:t>
+      </w:r>
+    </w:p>
+    <w:p/>
+    <w:p>
+      <w:r>
+        <w:t>The problems I encountered:</w:t>
+      </w:r>
+    </w:p>
+    <w:p/>
+    <w:p>
+      <w:r>
+        <w:t>The work I plan to do next week:</w:t>
+      </w:r>
+      <w:bookmarkStart w:id="0" w:name="_GoBack"/>
+      <w:bookmarkEnd w:id="0"/>
     </w:p>
     <w:p>
       <w:pPr>

</xml_diff>

<commit_message>
Journal Entry week #2
</commit_message>
<xml_diff>
--- a/Journal Entry/Journal_Entry_Week#1_Xing_Yang.docx
+++ b/Journal Entry/Journal_Entry_Week#1_Xing_Yang.docx
@@ -200,34 +200,12 @@
     </w:p>
     <w:p/>
     <w:p>
-      <w:r>
-        <w:t>Week #2:</w:t>
-      </w:r>
-    </w:p>
-    <w:p>
-      <w:r>
-        <w:t>The work I did last week:</w:t>
-      </w:r>
-    </w:p>
-    <w:p/>
-    <w:p>
-      <w:r>
-        <w:t>The problems I encountered:</w:t>
-      </w:r>
-    </w:p>
-    <w:p/>
-    <w:p>
-      <w:r>
-        <w:t>The work I plan to do next week:</w:t>
-      </w:r>
+      <w:pPr>
+        <w:pStyle w:val="ListParagraph"/>
+        <w:ind w:left="705"/>
+      </w:pPr>
       <w:bookmarkStart w:id="0" w:name="_GoBack"/>
       <w:bookmarkEnd w:id="0"/>
-    </w:p>
-    <w:p>
-      <w:pPr>
-        <w:pStyle w:val="ListParagraph"/>
-        <w:ind w:left="705"/>
-      </w:pPr>
     </w:p>
     <w:p>
       <w:pPr>

</xml_diff>